<commit_message>
Added Part 1 and Strted Part 2. TODO: Finish Part 2
</commit_message>
<xml_diff>
--- a/LAB-1/ENCM 515 Lab 1 Sheet.docx
+++ b/LAB-1/ENCM 515 Lab 1 Sheet.docx
@@ -68,7 +68,11 @@
           <w:tcPr>
             <w:tcW w:w="6804" w:type="dxa"/>
           </w:tcPr>
-          <w:p/>
+          <w:p>
+            <w:r>
+              <w:t>16</w:t>
+            </w:r>
+          </w:p>
         </w:tc>
         <w:tc>
           <w:tcPr>
@@ -77,6 +81,9 @@
           <w:p>
             <w:r>
               <w:t xml:space="preserve">Date: </w:t>
+            </w:r>
+            <w:r>
+              <w:t>Jan 30</w:t>
             </w:r>
           </w:p>
         </w:tc>
@@ -101,7 +108,11 @@
             <w:tcW w:w="9072" w:type="dxa"/>
             <w:gridSpan w:val="2"/>
           </w:tcPr>
-          <w:p/>
+          <w:p>
+            <w:r>
+              <w:t>Dominic Choi</w:t>
+            </w:r>
+          </w:p>
         </w:tc>
       </w:tr>
       <w:tr>
@@ -120,7 +131,11 @@
             <w:tcW w:w="9072" w:type="dxa"/>
             <w:gridSpan w:val="2"/>
           </w:tcPr>
-          <w:p/>
+          <w:p>
+            <w:r>
+              <w:t>Nathan Ante</w:t>
+            </w:r>
+          </w:p>
         </w:tc>
       </w:tr>
       <w:tr>
@@ -183,7 +198,11 @@
             <w:gridSpan w:val="2"/>
             <w:shd w:val="clear" w:color="auto" w:fill="auto"/>
           </w:tcPr>
-          <w:p/>
+          <w:p>
+            <w:r>
+              <w:t>Dr. Benjamin Tan</w:t>
+            </w:r>
+          </w:p>
         </w:tc>
       </w:tr>
     </w:tbl>
@@ -234,7 +253,21 @@
         <w:rPr>
           <w:b/>
         </w:rPr>
-        <w:t xml:space="preserve">and your main.c to a zip archive and upload to D2L. </w:t>
+        <w:t xml:space="preserve">and your </w:t>
+      </w:r>
+      <w:proofErr w:type="spellStart"/>
+      <w:r>
+        <w:rPr>
+          <w:b/>
+        </w:rPr>
+        <w:t>main.c</w:t>
+      </w:r>
+      <w:proofErr w:type="spellEnd"/>
+      <w:r>
+        <w:rPr>
+          <w:b/>
+        </w:rPr>
+        <w:t xml:space="preserve"> to a zip archive and upload to D2L. </w:t>
       </w:r>
     </w:p>
     <w:p>
@@ -280,7 +313,15 @@
     </w:p>
     <w:p>
       <w:r>
-        <w:t xml:space="preserve">LD3 – colour: </w:t>
+        <w:t xml:space="preserve">LD3 – </w:t>
+      </w:r>
+      <w:proofErr w:type="spellStart"/>
+      <w:r>
+        <w:t>colour</w:t>
+      </w:r>
+      <w:proofErr w:type="spellEnd"/>
+      <w:r>
+        <w:t xml:space="preserve">: </w:t>
       </w:r>
       <w:r>
         <w:rPr>
@@ -300,17 +341,88 @@
     </w:p>
     <w:p>
       <w:r>
-        <w:t>LD4 – colour: __________– I/O Port: _____________</w:t>
-      </w:r>
-    </w:p>
-    <w:p>
-      <w:r>
-        <w:t>LD5 – colour: __________– I/O Port: _____________</w:t>
-      </w:r>
-    </w:p>
-    <w:p>
-      <w:r>
-        <w:t>LD6 – colour: __________– I/O Port: _____________</w:t>
+        <w:t xml:space="preserve">LD4 – </w:t>
+      </w:r>
+      <w:proofErr w:type="spellStart"/>
+      <w:r>
+        <w:t>colour</w:t>
+      </w:r>
+      <w:proofErr w:type="spellEnd"/>
+      <w:r>
+        <w:t>:</w:t>
+      </w:r>
+      <w:r>
+        <w:t xml:space="preserve"> </w:t>
+      </w:r>
+      <w:r>
+        <w:rPr>
+          <w:u w:val="single"/>
+        </w:rPr>
+        <w:t xml:space="preserve">  </w:t>
+      </w:r>
+      <w:proofErr w:type="gramStart"/>
+      <w:r>
+        <w:rPr>
+          <w:u w:val="single"/>
+        </w:rPr>
+        <w:t>GREE</w:t>
+      </w:r>
+      <w:r>
+        <w:rPr>
+          <w:u w:val="single"/>
+        </w:rPr>
+        <w:t xml:space="preserve">N  </w:t>
+      </w:r>
+      <w:r>
+        <w:t>–</w:t>
+      </w:r>
+      <w:proofErr w:type="gramEnd"/>
+      <w:r>
+        <w:t xml:space="preserve"> I/O Port: _____________</w:t>
+      </w:r>
+    </w:p>
+    <w:p>
+      <w:r>
+        <w:t xml:space="preserve">LD5 – </w:t>
+      </w:r>
+      <w:proofErr w:type="spellStart"/>
+      <w:r>
+        <w:t>colour</w:t>
+      </w:r>
+      <w:proofErr w:type="spellEnd"/>
+      <w:r>
+        <w:t xml:space="preserve">: </w:t>
+      </w:r>
+      <w:r>
+        <w:rPr>
+          <w:u w:val="single"/>
+        </w:rPr>
+        <w:t xml:space="preserve">  </w:t>
+      </w:r>
+      <w:r>
+        <w:t>RED</w:t>
+      </w:r>
+      <w:r>
+        <w:t>___– I/O Port: _____________</w:t>
+      </w:r>
+    </w:p>
+    <w:p>
+      <w:r>
+        <w:t xml:space="preserve">LD6 – </w:t>
+      </w:r>
+      <w:proofErr w:type="spellStart"/>
+      <w:r>
+        <w:t>colour</w:t>
+      </w:r>
+      <w:proofErr w:type="spellEnd"/>
+      <w:r>
+        <w:t>: ___</w:t>
+      </w:r>
+      <w:r>
+        <w:t>BLUE</w:t>
+      </w:r>
+      <w:r>
+        <w:t>___– I/O Port: _____________</w:t>
       </w:r>
     </w:p>
     <w:p>
@@ -470,6 +582,7 @@
       <w:r>
         <w:t xml:space="preserve">Copy the listing for the </w:t>
       </w:r>
+      <w:proofErr w:type="spellStart"/>
       <w:r>
         <w:rPr>
           <w:rFonts w:ascii="Consolas" w:hAnsi="Consolas" w:cs="Consolas"/>
@@ -477,7 +590,17 @@
           <w:sz w:val="20"/>
           <w:szCs w:val="20"/>
         </w:rPr>
-        <w:t xml:space="preserve">test_assembly </w:t>
+        <w:t>test_assembly</w:t>
+      </w:r>
+      <w:proofErr w:type="spellEnd"/>
+      <w:r>
+        <w:rPr>
+          <w:rFonts w:ascii="Consolas" w:hAnsi="Consolas" w:cs="Consolas"/>
+          <w:color w:val="000000"/>
+          <w:sz w:val="20"/>
+          <w:szCs w:val="20"/>
+        </w:rPr>
+        <w:t xml:space="preserve"> </w:t>
       </w:r>
       <w:r>
         <w:t>function and annotate it</w:t>

</xml_diff>